<commit_message>
finish lab 6 and start hw 4
</commit_message>
<xml_diff>
--- a/Lab 6/Harms Lab 6.docx
+++ b/Lab 6/Harms Lab 6.docx
@@ -369,8 +369,6 @@
           <w:numId w:val="1"/>
         </w:numPr>
       </w:pPr>
-      <w:bookmarkStart w:id="0" w:name="_GoBack"/>
-      <w:bookmarkEnd w:id="0"/>
     </w:p>
     <w:p>
       <w:pPr>
@@ -380,6 +378,220 @@
           <w:numId w:val="1"/>
         </w:numPr>
       </w:pPr>
+      <w:r>
+        <w:rPr>
+          <w:noProof/>
+        </w:rPr>
+        <w:lastRenderedPageBreak/>
+        <w:drawing>
+          <wp:inline distT="0" distB="0" distL="0" distR="0" wp14:anchorId="563E093C" wp14:editId="5FA018B8">
+            <wp:extent cx="3838575" cy="2632049"/>
+            <wp:effectExtent l="0" t="0" r="0" b="0"/>
+            <wp:docPr id="5" name="Picture 5" descr="A close up of a sign&#10;&#10;Description automatically generated"/>
+            <wp:cNvGraphicFramePr>
+              <a:graphicFrameLocks xmlns:a="http://schemas.openxmlformats.org/drawingml/2006/main" noChangeAspect="1"/>
+            </wp:cNvGraphicFramePr>
+            <a:graphic xmlns:a="http://schemas.openxmlformats.org/drawingml/2006/main">
+              <a:graphicData uri="http://schemas.openxmlformats.org/drawingml/2006/picture">
+                <pic:pic xmlns:pic="http://schemas.openxmlformats.org/drawingml/2006/picture">
+                  <pic:nvPicPr>
+                    <pic:cNvPr id="5" name="3a.png"/>
+                    <pic:cNvPicPr/>
+                  </pic:nvPicPr>
+                  <pic:blipFill>
+                    <a:blip r:embed="rId11">
+                      <a:extLst>
+                        <a:ext uri="{28A0092B-C50C-407E-A947-70E740481C1C}">
+                          <a14:useLocalDpi xmlns:a14="http://schemas.microsoft.com/office/drawing/2010/main" val="0"/>
+                        </a:ext>
+                      </a:extLst>
+                    </a:blip>
+                    <a:stretch>
+                      <a:fillRect/>
+                    </a:stretch>
+                  </pic:blipFill>
+                  <pic:spPr>
+                    <a:xfrm>
+                      <a:off x="0" y="0"/>
+                      <a:ext cx="3880509" cy="2660803"/>
+                    </a:xfrm>
+                    <a:prstGeom prst="rect">
+                      <a:avLst/>
+                    </a:prstGeom>
+                  </pic:spPr>
+                </pic:pic>
+              </a:graphicData>
+            </a:graphic>
+          </wp:inline>
+        </w:drawing>
+      </w:r>
+    </w:p>
+    <w:p>
+      <w:pPr>
+        <w:pStyle w:val="ListParagraph"/>
+        <w:numPr>
+          <w:ilvl w:val="1"/>
+          <w:numId w:val="1"/>
+        </w:numPr>
+      </w:pPr>
+      <w:r>
+        <w:rPr>
+          <w:noProof/>
+        </w:rPr>
+        <w:drawing>
+          <wp:inline distT="0" distB="0" distL="0" distR="0" wp14:anchorId="1E408E67" wp14:editId="2B109D13">
+            <wp:extent cx="4238625" cy="953238"/>
+            <wp:effectExtent l="0" t="0" r="0" b="0"/>
+            <wp:docPr id="6" name="Picture 6" descr="A screenshot of a social media post&#10;&#10;Description automatically generated"/>
+            <wp:cNvGraphicFramePr>
+              <a:graphicFrameLocks xmlns:a="http://schemas.openxmlformats.org/drawingml/2006/main" noChangeAspect="1"/>
+            </wp:cNvGraphicFramePr>
+            <a:graphic xmlns:a="http://schemas.openxmlformats.org/drawingml/2006/main">
+              <a:graphicData uri="http://schemas.openxmlformats.org/drawingml/2006/picture">
+                <pic:pic xmlns:pic="http://schemas.openxmlformats.org/drawingml/2006/picture">
+                  <pic:nvPicPr>
+                    <pic:cNvPr id="6" name="3b.png"/>
+                    <pic:cNvPicPr/>
+                  </pic:nvPicPr>
+                  <pic:blipFill>
+                    <a:blip r:embed="rId12">
+                      <a:extLst>
+                        <a:ext uri="{28A0092B-C50C-407E-A947-70E740481C1C}">
+                          <a14:useLocalDpi xmlns:a14="http://schemas.microsoft.com/office/drawing/2010/main" val="0"/>
+                        </a:ext>
+                      </a:extLst>
+                    </a:blip>
+                    <a:stretch>
+                      <a:fillRect/>
+                    </a:stretch>
+                  </pic:blipFill>
+                  <pic:spPr>
+                    <a:xfrm>
+                      <a:off x="0" y="0"/>
+                      <a:ext cx="4351669" cy="978661"/>
+                    </a:xfrm>
+                    <a:prstGeom prst="rect">
+                      <a:avLst/>
+                    </a:prstGeom>
+                  </pic:spPr>
+                </pic:pic>
+              </a:graphicData>
+            </a:graphic>
+          </wp:inline>
+        </w:drawing>
+      </w:r>
+    </w:p>
+    <w:p>
+      <w:pPr>
+        <w:pStyle w:val="ListParagraph"/>
+        <w:numPr>
+          <w:ilvl w:val="1"/>
+          <w:numId w:val="1"/>
+        </w:numPr>
+      </w:pPr>
+      <w:r>
+        <w:rPr>
+          <w:noProof/>
+        </w:rPr>
+        <w:drawing>
+          <wp:inline distT="0" distB="0" distL="0" distR="0" wp14:anchorId="3935C7E5" wp14:editId="6381B317">
+            <wp:extent cx="4057650" cy="985367"/>
+            <wp:effectExtent l="0" t="0" r="0" b="5715"/>
+            <wp:docPr id="9" name="Picture 9" descr="A screenshot of a social media post&#10;&#10;Description automatically generated"/>
+            <wp:cNvGraphicFramePr>
+              <a:graphicFrameLocks xmlns:a="http://schemas.openxmlformats.org/drawingml/2006/main" noChangeAspect="1"/>
+            </wp:cNvGraphicFramePr>
+            <a:graphic xmlns:a="http://schemas.openxmlformats.org/drawingml/2006/main">
+              <a:graphicData uri="http://schemas.openxmlformats.org/drawingml/2006/picture">
+                <pic:pic xmlns:pic="http://schemas.openxmlformats.org/drawingml/2006/picture">
+                  <pic:nvPicPr>
+                    <pic:cNvPr id="9" name="3c.png"/>
+                    <pic:cNvPicPr/>
+                  </pic:nvPicPr>
+                  <pic:blipFill>
+                    <a:blip r:embed="rId13">
+                      <a:extLst>
+                        <a:ext uri="{28A0092B-C50C-407E-A947-70E740481C1C}">
+                          <a14:useLocalDpi xmlns:a14="http://schemas.microsoft.com/office/drawing/2010/main" val="0"/>
+                        </a:ext>
+                      </a:extLst>
+                    </a:blip>
+                    <a:stretch>
+                      <a:fillRect/>
+                    </a:stretch>
+                  </pic:blipFill>
+                  <pic:spPr>
+                    <a:xfrm>
+                      <a:off x="0" y="0"/>
+                      <a:ext cx="4198164" cy="1019490"/>
+                    </a:xfrm>
+                    <a:prstGeom prst="rect">
+                      <a:avLst/>
+                    </a:prstGeom>
+                  </pic:spPr>
+                </pic:pic>
+              </a:graphicData>
+            </a:graphic>
+          </wp:inline>
+        </w:drawing>
+      </w:r>
+    </w:p>
+    <w:p>
+      <w:pPr>
+        <w:pStyle w:val="ListParagraph"/>
+        <w:numPr>
+          <w:ilvl w:val="1"/>
+          <w:numId w:val="1"/>
+        </w:numPr>
+      </w:pPr>
+      <w:r>
+        <w:rPr>
+          <w:noProof/>
+        </w:rPr>
+        <w:drawing>
+          <wp:inline distT="0" distB="0" distL="0" distR="0" wp14:anchorId="14AF07E1" wp14:editId="0D199C17">
+            <wp:extent cx="4007244" cy="2647950"/>
+            <wp:effectExtent l="0" t="0" r="0" b="0"/>
+            <wp:docPr id="10" name="Picture 10" descr="A screenshot of a cell phone&#10;&#10;Description automatically generated"/>
+            <wp:cNvGraphicFramePr>
+              <a:graphicFrameLocks xmlns:a="http://schemas.openxmlformats.org/drawingml/2006/main" noChangeAspect="1"/>
+            </wp:cNvGraphicFramePr>
+            <a:graphic xmlns:a="http://schemas.openxmlformats.org/drawingml/2006/main">
+              <a:graphicData uri="http://schemas.openxmlformats.org/drawingml/2006/picture">
+                <pic:pic xmlns:pic="http://schemas.openxmlformats.org/drawingml/2006/picture">
+                  <pic:nvPicPr>
+                    <pic:cNvPr id="10" name="3d.png"/>
+                    <pic:cNvPicPr/>
+                  </pic:nvPicPr>
+                  <pic:blipFill>
+                    <a:blip r:embed="rId14">
+                      <a:extLst>
+                        <a:ext uri="{28A0092B-C50C-407E-A947-70E740481C1C}">
+                          <a14:useLocalDpi xmlns:a14="http://schemas.microsoft.com/office/drawing/2010/main" val="0"/>
+                        </a:ext>
+                      </a:extLst>
+                    </a:blip>
+                    <a:stretch>
+                      <a:fillRect/>
+                    </a:stretch>
+                  </pic:blipFill>
+                  <pic:spPr>
+                    <a:xfrm>
+                      <a:off x="0" y="0"/>
+                      <a:ext cx="4053573" cy="2678563"/>
+                    </a:xfrm>
+                    <a:prstGeom prst="rect">
+                      <a:avLst/>
+                    </a:prstGeom>
+                  </pic:spPr>
+                </pic:pic>
+              </a:graphicData>
+            </a:graphic>
+          </wp:inline>
+        </w:drawing>
+      </w:r>
+      <w:bookmarkStart w:id="0" w:name="_GoBack"/>
+      <w:bookmarkEnd w:id="0"/>
     </w:p>
     <w:sectPr>
       <w:pgSz w:w="12240" w:h="15840"/>

</xml_diff>